<commit_message>
Email template refactor in advance of new menu options
</commit_message>
<xml_diff>
--- a/docs/assets/templates/en/Contract.docx
+++ b/docs/assets/templates/en/Contract.docx
@@ -47,7 +47,7 @@
           <w:color w:val="000000" w:themeColor="text1"/>
           <w:sz w:val="16"/>
           <w:szCs w:val="16"/>
-          <w:lang w:val="fr-CA"/>
+          <w:lang w:val="en-CA"/>
         </w:rPr>
       </w:pPr>
       <w:r>
@@ -57,7 +57,7 @@
           <w:color w:val="000000" w:themeColor="text1"/>
           <w:sz w:val="16"/>
           <w:szCs w:val="16"/>
-          <w:lang w:val="fr-CA"/>
+          <w:lang w:val="en-CA"/>
         </w:rPr>
         <w:t>T: 514 904 4017 · F: 514 904 4018 ·</w:t>
       </w:r>
@@ -67,7 +67,7 @@
           <w:color w:val="000000" w:themeColor="text1"/>
           <w:sz w:val="16"/>
           <w:szCs w:val="16"/>
-          <w:lang w:val="fr-CA"/>
+          <w:lang w:val="en-CA"/>
         </w:rPr>
         <w:t xml:space="preserve"> </w:t>
       </w:r>
@@ -78,7 +78,7 @@
             <w:rFonts w:ascii="Hero" w:hAnsi="Hero" w:cs="DejaVu Sans Light"/>
             <w:sz w:val="16"/>
             <w:szCs w:val="16"/>
-            <w:lang w:val="fr-CA"/>
+            <w:lang w:val="en-CA"/>
           </w:rPr>
           <w:t>info@amlex.ca</w:t>
         </w:r>
@@ -92,7 +92,7 @@
           <w:rFonts w:ascii="Times New Roman" w:eastAsia="Times New Roman" w:hAnsi="Times New Roman" w:cs="Times New Roman"/>
           <w:sz w:val="24"/>
           <w:szCs w:val="24"/>
-          <w:lang w:val="fr-CA"/>
+          <w:lang w:val="en-CA"/>
         </w:rPr>
       </w:pPr>
       <w:r>
@@ -102,7 +102,7 @@
           <w:iCs/>
           <w:sz w:val="20"/>
           <w:szCs w:val="20"/>
-          <w:lang w:val="fr-CA"/>
+          <w:lang w:val="en-CA"/>
         </w:rPr>
         <w:t> </w:t>
       </w:r>
@@ -1599,41 +1599,6 @@
           <w:u w:val="single"/>
         </w:rPr>
         <w:t>Methods of payment:</w:t>
-      </w:r>
-    </w:p>
-    <w:p>
-      <w:pPr>
-        <w:rPr>
-          <w:rFonts w:ascii="Arial" w:hAnsi="Arial" w:cs="Arial"/>
-          <w:sz w:val="20"/>
-          <w:szCs w:val="20"/>
-        </w:rPr>
-      </w:pPr>
-      <w:r>
-        <w:rPr>
-          <w:rFonts w:ascii="Arial" w:hAnsi="Arial" w:cs="Arial"/>
-          <w:sz w:val="20"/>
-          <w:szCs w:val="20"/>
-        </w:rPr>
-        <w:t>Payment can be made by e-transfer (</w:t>
-      </w:r>
-      <w:proofErr w:type="spellStart"/>
-      <w:r>
-        <w:rPr>
-          <w:rFonts w:ascii="Arial" w:hAnsi="Arial" w:cs="Arial"/>
-          <w:sz w:val="20"/>
-          <w:szCs w:val="20"/>
-        </w:rPr>
-        <w:t>Interac</w:t>
-      </w:r>
-      <w:proofErr w:type="spellEnd"/>
-      <w:r>
-        <w:rPr>
-          <w:rFonts w:ascii="Arial" w:hAnsi="Arial" w:cs="Arial"/>
-          <w:sz w:val="20"/>
-          <w:szCs w:val="20"/>
-        </w:rPr>
-        <w:t>), bank wire transfer, credit card, cheque or in cash. Credit card payments are subject to a processing fee of 4%.</w:t>
       </w:r>
     </w:p>
     <w:p>
@@ -1686,11 +1651,6 @@
       <w:pPr>
         <w:spacing w:line="360" w:lineRule="auto"/>
         <w:ind w:firstLine="720"/>
-        <w:rPr>
-          <w:rFonts w:ascii="Arial" w:hAnsi="Arial" w:cs="Arial"/>
-          <w:sz w:val="20"/>
-          <w:szCs w:val="20"/>
-        </w:rPr>
       </w:pPr>
       <w:r>
         <w:rPr>
@@ -1711,6 +1671,17 @@
           <w:t>trust@amlex.ca</w:t>
         </w:r>
       </w:hyperlink>
+    </w:p>
+    <w:p>
+      <w:pPr>
+        <w:spacing w:line="360" w:lineRule="auto"/>
+        <w:ind w:firstLine="720"/>
+        <w:rPr>
+          <w:rFonts w:ascii="Arial" w:hAnsi="Arial" w:cs="Arial"/>
+          <w:sz w:val="20"/>
+          <w:szCs w:val="20"/>
+        </w:rPr>
+      </w:pPr>
     </w:p>
     <w:p>
       <w:pPr>

</xml_diff>